<commit_message>
Started with blood pressure
Started profiling blood pressure
</commit_message>
<xml_diff>
--- a/v0.3/Notater ifbm profilering.docx
+++ b/v0.3/Notater ifbm profilering.docx
@@ -7,15 +7,39 @@
         <w:pStyle w:val="Tittel"/>
       </w:pPr>
       <w:r>
-        <w:t>Notater ifbm profilering</w:t>
-      </w:r>
-    </w:p>
-    <w:p>
-      <w:pPr>
-        <w:spacing w:after="0"/>
-      </w:pPr>
-      <w:r>
-        <w:t>Generelt – profilene til nå er «åpne». Dvs, har ikke utelukket noen properties enda.</w:t>
+        <w:t xml:space="preserve">Notater </w:t>
+      </w:r>
+      <w:proofErr w:type="spellStart"/>
+      <w:r>
+        <w:t>ifbm</w:t>
+      </w:r>
+      <w:proofErr w:type="spellEnd"/>
+      <w:r>
+        <w:t xml:space="preserve"> profilering</w:t>
+      </w:r>
+    </w:p>
+    <w:p>
+      <w:pPr>
+        <w:spacing w:after="0"/>
+      </w:pPr>
+      <w:r>
+        <w:t xml:space="preserve">Generelt – profilene til nå er «åpne». </w:t>
+      </w:r>
+      <w:proofErr w:type="spellStart"/>
+      <w:r>
+        <w:t>Dvs</w:t>
+      </w:r>
+      <w:proofErr w:type="spellEnd"/>
+      <w:r>
+        <w:t xml:space="preserve">, har ikke utelukket noen </w:t>
+      </w:r>
+      <w:proofErr w:type="spellStart"/>
+      <w:r>
+        <w:t>properties</w:t>
+      </w:r>
+      <w:proofErr w:type="spellEnd"/>
+      <w:r>
+        <w:t xml:space="preserve"> enda.</w:t>
       </w:r>
     </w:p>
     <w:p>
@@ -32,6 +56,7 @@
           <w:u w:val="single"/>
         </w:rPr>
       </w:pPr>
+      <w:proofErr w:type="spellStart"/>
       <w:r>
         <w:rPr>
           <w:b/>
@@ -40,26 +65,93 @@
         </w:rPr>
         <w:t>HNBodyWeight</w:t>
       </w:r>
-    </w:p>
-    <w:p>
-      <w:pPr>
-        <w:spacing w:after="0"/>
-      </w:pPr>
-      <w:r>
-        <w:t>Subject – bruker identifier- la til FNR, DNR og HNR (ikke en oid på denne foreløpig). Burde vært referenced – nasjonal profil vil neste garantert ha en reference til no-basis-patient.</w:t>
-      </w:r>
-    </w:p>
-    <w:p>
-      <w:pPr>
-        <w:spacing w:after="0"/>
-      </w:pPr>
-    </w:p>
-    <w:p>
-      <w:pPr>
-        <w:spacing w:after="0"/>
-      </w:pPr>
-      <w:r>
-        <w:t xml:space="preserve">Encounter – la til system.value = </w:t>
+      <w:proofErr w:type="spellEnd"/>
+    </w:p>
+    <w:p>
+      <w:pPr>
+        <w:spacing w:after="0"/>
+      </w:pPr>
+      <w:proofErr w:type="spellStart"/>
+      <w:r>
+        <w:t>Subject</w:t>
+      </w:r>
+      <w:proofErr w:type="spellEnd"/>
+      <w:r>
+        <w:t xml:space="preserve"> – bruker </w:t>
+      </w:r>
+      <w:proofErr w:type="spellStart"/>
+      <w:r>
+        <w:t>identifier</w:t>
+      </w:r>
+      <w:proofErr w:type="spellEnd"/>
+      <w:r>
+        <w:t xml:space="preserve">- la til FNR, DNR og HNR (ikke en </w:t>
+      </w:r>
+      <w:proofErr w:type="spellStart"/>
+      <w:r>
+        <w:t>oid</w:t>
+      </w:r>
+      <w:proofErr w:type="spellEnd"/>
+      <w:r>
+        <w:t xml:space="preserve"> på denne foreløpig). Burde vært </w:t>
+      </w:r>
+      <w:proofErr w:type="spellStart"/>
+      <w:r>
+        <w:t>referenced</w:t>
+      </w:r>
+      <w:proofErr w:type="spellEnd"/>
+      <w:r>
+        <w:t xml:space="preserve"> – nasjonal profil vil neste garantert ha en </w:t>
+      </w:r>
+      <w:proofErr w:type="spellStart"/>
+      <w:r>
+        <w:t>reference</w:t>
+      </w:r>
+      <w:proofErr w:type="spellEnd"/>
+      <w:r>
+        <w:t xml:space="preserve"> til </w:t>
+      </w:r>
+      <w:proofErr w:type="spellStart"/>
+      <w:r>
+        <w:t>no</w:t>
+      </w:r>
+      <w:proofErr w:type="spellEnd"/>
+      <w:r>
+        <w:t>-basis-</w:t>
+      </w:r>
+      <w:proofErr w:type="spellStart"/>
+      <w:r>
+        <w:t>patient</w:t>
+      </w:r>
+      <w:proofErr w:type="spellEnd"/>
+      <w:r>
+        <w:t>.</w:t>
+      </w:r>
+    </w:p>
+    <w:p>
+      <w:pPr>
+        <w:spacing w:after="0"/>
+      </w:pPr>
+    </w:p>
+    <w:p>
+      <w:pPr>
+        <w:spacing w:after="0"/>
+      </w:pPr>
+      <w:proofErr w:type="spellStart"/>
+      <w:r>
+        <w:t>Encounter</w:t>
+      </w:r>
+      <w:proofErr w:type="spellEnd"/>
+      <w:r>
+        <w:t xml:space="preserve"> – la til </w:t>
+      </w:r>
+      <w:proofErr w:type="spellStart"/>
+      <w:r>
+        <w:t>system.value</w:t>
+      </w:r>
+      <w:proofErr w:type="spellEnd"/>
+      <w:r>
+        <w:t xml:space="preserve"> = </w:t>
       </w:r>
       <w:hyperlink r:id="rId5" w:history="1">
         <w:r>
@@ -70,76 +162,145 @@
         </w:r>
       </w:hyperlink>
       <w:r>
-        <w:t xml:space="preserve"> (denne brukes i dips sin fhir encounter)</w:t>
-      </w:r>
-    </w:p>
-    <w:p>
-      <w:pPr>
-        <w:spacing w:after="0"/>
-      </w:pPr>
-    </w:p>
-    <w:p>
-      <w:pPr>
-        <w:spacing w:after="0"/>
-      </w:pPr>
-      <w:r>
-        <w:t>Performer – sliced. Author (identifier.system er ikke satt ennå/er ukjent) og Organization (identifier.system er oid for reshid)</w:t>
-      </w:r>
-    </w:p>
-    <w:p>
-      <w:pPr>
-        <w:spacing w:after="0"/>
-      </w:pPr>
-    </w:p>
-    <w:p>
-      <w:pPr>
-        <w:spacing w:after="0"/>
-        <w:rPr>
-          <w:lang w:val="en-US"/>
-        </w:rPr>
-      </w:pPr>
-      <w:r>
-        <w:rPr>
-          <w:lang w:val="en-US"/>
-        </w:rPr>
-        <w:t>La til</w:t>
-      </w:r>
-      <w:r>
-        <w:rPr>
-          <w:lang w:val="en-US"/>
-        </w:rPr>
-        <w:t xml:space="preserve"> extension – HNClothingExtension. Bundet t</w:t>
-      </w:r>
-      <w:r>
-        <w:rPr>
-          <w:lang w:val="en-US"/>
-        </w:rPr>
-        <w:t>il HNClothingValueSet.</w:t>
-      </w:r>
-    </w:p>
-    <w:p>
-      <w:pPr>
-        <w:spacing w:after="0"/>
-        <w:rPr>
-          <w:lang w:val="en-US"/>
-        </w:rPr>
-      </w:pPr>
-    </w:p>
-    <w:p>
-      <w:pPr>
-        <w:spacing w:after="0"/>
-      </w:pPr>
-      <w:r>
-        <w:rPr>
-          <w:lang w:val="en-US"/>
-        </w:rPr>
+        <w:t xml:space="preserve"> (denne brukes i </w:t>
+      </w:r>
+      <w:proofErr w:type="spellStart"/>
+      <w:r>
+        <w:t>dips</w:t>
+      </w:r>
+      <w:proofErr w:type="spellEnd"/>
+      <w:r>
+        <w:t xml:space="preserve"> sin </w:t>
+      </w:r>
+      <w:proofErr w:type="spellStart"/>
+      <w:r>
+        <w:t>fhir</w:t>
+      </w:r>
+      <w:proofErr w:type="spellEnd"/>
+      <w:r>
+        <w:t xml:space="preserve"> </w:t>
+      </w:r>
+      <w:proofErr w:type="spellStart"/>
+      <w:r>
+        <w:t>encounter</w:t>
+      </w:r>
+      <w:proofErr w:type="spellEnd"/>
+      <w:r>
+        <w:t>)</w:t>
+      </w:r>
+    </w:p>
+    <w:p>
+      <w:pPr>
+        <w:spacing w:after="0"/>
+      </w:pPr>
+    </w:p>
+    <w:p>
+      <w:pPr>
+        <w:spacing w:after="0"/>
+      </w:pPr>
+      <w:r>
+        <w:t xml:space="preserve">Performer – </w:t>
+      </w:r>
+      <w:proofErr w:type="spellStart"/>
+      <w:r>
+        <w:t>sliced</w:t>
+      </w:r>
+      <w:proofErr w:type="spellEnd"/>
+      <w:r>
+        <w:t>. Author (</w:t>
+      </w:r>
+      <w:proofErr w:type="spellStart"/>
+      <w:r>
+        <w:t>identifier.system</w:t>
+      </w:r>
+      <w:proofErr w:type="spellEnd"/>
+      <w:r>
+        <w:t xml:space="preserve"> er ikke satt ennå/er ukjent) og Organization (</w:t>
+      </w:r>
+      <w:proofErr w:type="spellStart"/>
+      <w:r>
+        <w:t>identifier.system</w:t>
+      </w:r>
+      <w:proofErr w:type="spellEnd"/>
+      <w:r>
+        <w:t xml:space="preserve"> er </w:t>
+      </w:r>
+      <w:proofErr w:type="spellStart"/>
+      <w:r>
+        <w:t>oid</w:t>
+      </w:r>
+      <w:proofErr w:type="spellEnd"/>
+      <w:r>
+        <w:t xml:space="preserve"> for </w:t>
+      </w:r>
+      <w:proofErr w:type="spellStart"/>
+      <w:r>
+        <w:t>reshid</w:t>
+      </w:r>
+      <w:proofErr w:type="spellEnd"/>
+      <w:r>
+        <w:t>)</w:t>
+      </w:r>
+    </w:p>
+    <w:p>
+      <w:pPr>
+        <w:spacing w:after="0"/>
+      </w:pPr>
+    </w:p>
+    <w:p>
+      <w:pPr>
+        <w:spacing w:after="0"/>
+      </w:pPr>
+      <w:r>
+        <w:t xml:space="preserve">La til </w:t>
+      </w:r>
+      <w:proofErr w:type="spellStart"/>
+      <w:r>
+        <w:t>extension</w:t>
+      </w:r>
+      <w:proofErr w:type="spellEnd"/>
+      <w:r>
+        <w:t xml:space="preserve"> – </w:t>
+      </w:r>
+      <w:proofErr w:type="spellStart"/>
+      <w:r>
+        <w:t>HNClothingExtension</w:t>
+      </w:r>
+      <w:proofErr w:type="spellEnd"/>
+      <w:r>
+        <w:t xml:space="preserve">. Bundet til </w:t>
+      </w:r>
+      <w:proofErr w:type="spellStart"/>
+      <w:r>
+        <w:t>HNClothingValueSet</w:t>
+      </w:r>
+      <w:proofErr w:type="spellEnd"/>
+      <w:r>
+        <w:t>.</w:t>
+      </w:r>
+    </w:p>
+    <w:p>
+      <w:pPr>
+        <w:spacing w:after="0"/>
+      </w:pPr>
+    </w:p>
+    <w:p>
+      <w:pPr>
+        <w:spacing w:after="0"/>
+      </w:pPr>
+      <w:r>
         <w:t xml:space="preserve">Skal Device brukes? </w:t>
       </w:r>
       <w:r>
-        <w:t>Skal vi ha en i</w:t>
-      </w:r>
-      <w:r>
-        <w:t>nkludert Device-ressurs da</w:t>
+        <w:t xml:space="preserve">Skal vi ha en </w:t>
+      </w:r>
+      <w:proofErr w:type="spellStart"/>
+      <w:r>
+        <w:t>contained</w:t>
+      </w:r>
+      <w:proofErr w:type="spellEnd"/>
+      <w:r>
+        <w:t xml:space="preserve"> Device-ressurs da</w:t>
       </w:r>
       <w:r>
         <w:t>(finnes ikke en Device-tjeneste å referere til i alle fall)</w:t>
@@ -161,20 +322,76 @@
         <w:spacing w:after="0"/>
       </w:pPr>
       <w:r>
-        <w:t>For note – kutte reference til Practitioner? Kun ha med string (navn). Evt ha en included Practitioner? (må man vite hvem som noterte eller er det notatet som er viktigst?)</w:t>
-      </w:r>
-    </w:p>
-    <w:p>
-      <w:pPr>
-        <w:spacing w:after="0"/>
-      </w:pPr>
-    </w:p>
-    <w:p>
-      <w:pPr>
-        <w:spacing w:after="0"/>
-      </w:pPr>
-      <w:r>
-        <w:t>Skal method brukes?</w:t>
+        <w:t xml:space="preserve">For note – kutte </w:t>
+      </w:r>
+      <w:proofErr w:type="spellStart"/>
+      <w:r>
+        <w:t>reference</w:t>
+      </w:r>
+      <w:proofErr w:type="spellEnd"/>
+      <w:r>
+        <w:t xml:space="preserve"> til </w:t>
+      </w:r>
+      <w:proofErr w:type="spellStart"/>
+      <w:r>
+        <w:t>Practitioner</w:t>
+      </w:r>
+      <w:proofErr w:type="spellEnd"/>
+      <w:r>
+        <w:t xml:space="preserve">? Kun ha med </w:t>
+      </w:r>
+      <w:proofErr w:type="spellStart"/>
+      <w:r>
+        <w:t>string</w:t>
+      </w:r>
+      <w:proofErr w:type="spellEnd"/>
+      <w:r>
+        <w:t xml:space="preserve"> (navn). </w:t>
+      </w:r>
+      <w:proofErr w:type="spellStart"/>
+      <w:r>
+        <w:t>Evt</w:t>
+      </w:r>
+      <w:proofErr w:type="spellEnd"/>
+      <w:r>
+        <w:t xml:space="preserve"> ha en </w:t>
+      </w:r>
+      <w:proofErr w:type="spellStart"/>
+      <w:r>
+        <w:t>contained</w:t>
+      </w:r>
+      <w:proofErr w:type="spellEnd"/>
+      <w:r>
+        <w:t xml:space="preserve"> </w:t>
+      </w:r>
+      <w:proofErr w:type="spellStart"/>
+      <w:r>
+        <w:t>Practitioner</w:t>
+      </w:r>
+      <w:proofErr w:type="spellEnd"/>
+      <w:r>
+        <w:t>? (må man vite hvem som noterte eller er det notatet som er viktigst?)</w:t>
+      </w:r>
+    </w:p>
+    <w:p>
+      <w:pPr>
+        <w:spacing w:after="0"/>
+      </w:pPr>
+    </w:p>
+    <w:p>
+      <w:pPr>
+        <w:spacing w:after="0"/>
+      </w:pPr>
+      <w:r>
+        <w:t xml:space="preserve">Skal </w:t>
+      </w:r>
+      <w:proofErr w:type="spellStart"/>
+      <w:r>
+        <w:t>method</w:t>
+      </w:r>
+      <w:proofErr w:type="spellEnd"/>
+      <w:r>
+        <w:t xml:space="preserve"> brukes?</w:t>
       </w:r>
     </w:p>
     <w:p>
@@ -189,38 +406,104 @@
           <w:b/>
           <w:bCs/>
           <w:u w:val="single"/>
-          <w:lang w:val="en-US"/>
-        </w:rPr>
-      </w:pPr>
+        </w:rPr>
+      </w:pPr>
+      <w:proofErr w:type="spellStart"/>
       <w:r>
         <w:rPr>
           <w:b/>
           <w:bCs/>
           <w:u w:val="single"/>
-          <w:lang w:val="en-US"/>
         </w:rPr>
         <w:t>HNBodyHeight</w:t>
       </w:r>
-    </w:p>
-    <w:p>
-      <w:pPr>
-        <w:spacing w:after="0"/>
-      </w:pPr>
-      <w:r>
-        <w:t>Subject – bruker identifier- la til FNR, DNR og HNR (ikke en oid på denne foreløpig). Burde vært referenced – nasjonal profil vil neste garantert ha en reference til no-basis-patient.</w:t>
-      </w:r>
-    </w:p>
-    <w:p>
-      <w:pPr>
-        <w:spacing w:after="0"/>
-      </w:pPr>
-    </w:p>
-    <w:p>
-      <w:pPr>
-        <w:spacing w:after="0"/>
-      </w:pPr>
-      <w:r>
-        <w:t xml:space="preserve">Encounter – la til system.value = </w:t>
+      <w:proofErr w:type="spellEnd"/>
+    </w:p>
+    <w:p>
+      <w:pPr>
+        <w:spacing w:after="0"/>
+      </w:pPr>
+      <w:proofErr w:type="spellStart"/>
+      <w:r>
+        <w:t>Subject</w:t>
+      </w:r>
+      <w:proofErr w:type="spellEnd"/>
+      <w:r>
+        <w:t xml:space="preserve"> – bruker </w:t>
+      </w:r>
+      <w:proofErr w:type="spellStart"/>
+      <w:r>
+        <w:t>identifier</w:t>
+      </w:r>
+      <w:proofErr w:type="spellEnd"/>
+      <w:r>
+        <w:t xml:space="preserve">- la til FNR, DNR og HNR (ikke en </w:t>
+      </w:r>
+      <w:proofErr w:type="spellStart"/>
+      <w:r>
+        <w:t>oid</w:t>
+      </w:r>
+      <w:proofErr w:type="spellEnd"/>
+      <w:r>
+        <w:t xml:space="preserve"> på denne foreløpig). Burde vært </w:t>
+      </w:r>
+      <w:proofErr w:type="spellStart"/>
+      <w:r>
+        <w:t>referenced</w:t>
+      </w:r>
+      <w:proofErr w:type="spellEnd"/>
+      <w:r>
+        <w:t xml:space="preserve"> – nasjonal profil vil neste garantert ha en </w:t>
+      </w:r>
+      <w:proofErr w:type="spellStart"/>
+      <w:r>
+        <w:t>reference</w:t>
+      </w:r>
+      <w:proofErr w:type="spellEnd"/>
+      <w:r>
+        <w:t xml:space="preserve"> til </w:t>
+      </w:r>
+      <w:proofErr w:type="spellStart"/>
+      <w:r>
+        <w:t>no</w:t>
+      </w:r>
+      <w:proofErr w:type="spellEnd"/>
+      <w:r>
+        <w:t>-basis-</w:t>
+      </w:r>
+      <w:proofErr w:type="spellStart"/>
+      <w:r>
+        <w:t>patient</w:t>
+      </w:r>
+      <w:proofErr w:type="spellEnd"/>
+      <w:r>
+        <w:t>.</w:t>
+      </w:r>
+    </w:p>
+    <w:p>
+      <w:pPr>
+        <w:spacing w:after="0"/>
+      </w:pPr>
+    </w:p>
+    <w:p>
+      <w:pPr>
+        <w:spacing w:after="0"/>
+      </w:pPr>
+      <w:proofErr w:type="spellStart"/>
+      <w:r>
+        <w:t>Encounter</w:t>
+      </w:r>
+      <w:proofErr w:type="spellEnd"/>
+      <w:r>
+        <w:t xml:space="preserve"> – la til </w:t>
+      </w:r>
+      <w:proofErr w:type="spellStart"/>
+      <w:r>
+        <w:t>system.value</w:t>
+      </w:r>
+      <w:proofErr w:type="spellEnd"/>
+      <w:r>
+        <w:t xml:space="preserve"> = </w:t>
       </w:r>
       <w:hyperlink r:id="rId6" w:history="1">
         <w:r>
@@ -231,64 +514,168 @@
         </w:r>
       </w:hyperlink>
       <w:r>
-        <w:t xml:space="preserve"> (denne brukes i dips sin fhir encounter)</w:t>
-      </w:r>
-    </w:p>
-    <w:p>
-      <w:pPr>
-        <w:spacing w:after="0"/>
-      </w:pPr>
-    </w:p>
-    <w:p>
-      <w:pPr>
-        <w:spacing w:after="0"/>
-      </w:pPr>
-      <w:r>
-        <w:t>Performer – sliced. Author (identifier.system er ikke satt ennå/er ukjent) og Organization (identifier.system er oid for reshid)</w:t>
-      </w:r>
-    </w:p>
-    <w:p>
-      <w:pPr>
-        <w:spacing w:after="0"/>
-      </w:pPr>
-    </w:p>
-    <w:p>
-      <w:pPr>
-        <w:spacing w:after="0"/>
-        <w:rPr>
-          <w:lang w:val="en-US"/>
-        </w:rPr>
-      </w:pPr>
-      <w:r>
-        <w:rPr>
-          <w:lang w:val="en-US"/>
-        </w:rPr>
-        <w:t xml:space="preserve">La til extension – </w:t>
-      </w:r>
+        <w:t xml:space="preserve"> (denne brukes i </w:t>
+      </w:r>
+      <w:proofErr w:type="spellStart"/>
+      <w:r>
+        <w:t>dips</w:t>
+      </w:r>
+      <w:proofErr w:type="spellEnd"/>
+      <w:r>
+        <w:t xml:space="preserve"> sin </w:t>
+      </w:r>
+      <w:proofErr w:type="spellStart"/>
+      <w:r>
+        <w:t>fhir</w:t>
+      </w:r>
+      <w:proofErr w:type="spellEnd"/>
+      <w:r>
+        <w:t xml:space="preserve"> </w:t>
+      </w:r>
+      <w:proofErr w:type="spellStart"/>
+      <w:r>
+        <w:t>encounter</w:t>
+      </w:r>
+      <w:proofErr w:type="spellEnd"/>
+      <w:r>
+        <w:t>)</w:t>
+      </w:r>
+    </w:p>
+    <w:p>
+      <w:pPr>
+        <w:spacing w:after="0"/>
+      </w:pPr>
+    </w:p>
+    <w:p>
+      <w:pPr>
+        <w:spacing w:after="0"/>
+      </w:pPr>
+      <w:r>
+        <w:t xml:space="preserve">Performer – </w:t>
+      </w:r>
+      <w:proofErr w:type="spellStart"/>
+      <w:r>
+        <w:t>sliced</w:t>
+      </w:r>
+      <w:proofErr w:type="spellEnd"/>
+      <w:r>
+        <w:t>. Author (</w:t>
+      </w:r>
+      <w:proofErr w:type="spellStart"/>
+      <w:r>
+        <w:t>identifier.system</w:t>
+      </w:r>
+      <w:proofErr w:type="spellEnd"/>
+      <w:r>
+        <w:t xml:space="preserve"> er ikke satt ennå/er ukjent) og Organization (</w:t>
+      </w:r>
+      <w:proofErr w:type="spellStart"/>
+      <w:r>
+        <w:t>identifier.system</w:t>
+      </w:r>
+      <w:proofErr w:type="spellEnd"/>
+      <w:r>
+        <w:t xml:space="preserve"> er </w:t>
+      </w:r>
+      <w:proofErr w:type="spellStart"/>
+      <w:r>
+        <w:t>oid</w:t>
+      </w:r>
+      <w:proofErr w:type="spellEnd"/>
+      <w:r>
+        <w:t xml:space="preserve"> for </w:t>
+      </w:r>
+      <w:proofErr w:type="spellStart"/>
+      <w:r>
+        <w:t>reshid</w:t>
+      </w:r>
+      <w:proofErr w:type="spellEnd"/>
+      <w:r>
+        <w:t>)</w:t>
+      </w:r>
+    </w:p>
+    <w:p>
+      <w:pPr>
+        <w:spacing w:after="0"/>
+      </w:pPr>
+    </w:p>
+    <w:p>
+      <w:pPr>
+        <w:spacing w:after="0"/>
+        <w:rPr>
+          <w:lang w:val="en-US"/>
+        </w:rPr>
+      </w:pPr>
+      <w:r>
+        <w:rPr>
+          <w:lang w:val="en-US"/>
+        </w:rPr>
+        <w:t xml:space="preserve">La </w:t>
+      </w:r>
+      <w:proofErr w:type="spellStart"/>
+      <w:r>
+        <w:rPr>
+          <w:lang w:val="en-US"/>
+        </w:rPr>
+        <w:t>til</w:t>
+      </w:r>
+      <w:proofErr w:type="spellEnd"/>
+      <w:r>
+        <w:rPr>
+          <w:lang w:val="en-US"/>
+        </w:rPr>
+        <w:t xml:space="preserve"> extension – </w:t>
+      </w:r>
+      <w:proofErr w:type="spellStart"/>
       <w:r>
         <w:rPr>
           <w:lang w:val="en-US"/>
         </w:rPr>
         <w:t>HNBodyPositionForBodyHeightExtension</w:t>
       </w:r>
-      <w:r>
-        <w:rPr>
-          <w:lang w:val="en-US"/>
-        </w:rPr>
-        <w:t>. Bundet til</w:t>
-      </w:r>
+      <w:proofErr w:type="spellEnd"/>
+      <w:r>
+        <w:rPr>
+          <w:lang w:val="en-US"/>
+        </w:rPr>
+        <w:t xml:space="preserve">. </w:t>
+      </w:r>
+      <w:proofErr w:type="spellStart"/>
+      <w:r>
+        <w:rPr>
+          <w:lang w:val="en-US"/>
+        </w:rPr>
+        <w:t>Bundet</w:t>
+      </w:r>
+      <w:proofErr w:type="spellEnd"/>
       <w:r>
         <w:rPr>
           <w:lang w:val="en-US"/>
         </w:rPr>
         <w:t xml:space="preserve"> </w:t>
       </w:r>
+      <w:proofErr w:type="spellStart"/>
+      <w:r>
+        <w:rPr>
+          <w:lang w:val="en-US"/>
+        </w:rPr>
+        <w:t>til</w:t>
+      </w:r>
+      <w:proofErr w:type="spellEnd"/>
+      <w:r>
+        <w:rPr>
+          <w:lang w:val="en-US"/>
+        </w:rPr>
+        <w:t xml:space="preserve"> </w:t>
+      </w:r>
+      <w:proofErr w:type="spellStart"/>
       <w:r>
         <w:rPr>
           <w:lang w:val="en-US"/>
         </w:rPr>
         <w:t>HNBodyPositionForBodyWeightValueSet</w:t>
       </w:r>
+      <w:proofErr w:type="spellEnd"/>
       <w:r>
         <w:rPr>
           <w:lang w:val="en-US"/>
@@ -312,36 +699,100 @@
         <w:t xml:space="preserve">Skal Device brukes? </w:t>
       </w:r>
       <w:r>
-        <w:t>Skal vi ha en i</w:t>
-      </w:r>
-      <w:r>
-        <w:t>nkludert Device-ressurs da(finnes ikke en Device-tjeneste å referere til i alle fall)? (må profilere en Device også da)</w:t>
-      </w:r>
-    </w:p>
-    <w:p>
-      <w:pPr>
-        <w:spacing w:after="0"/>
-      </w:pPr>
-    </w:p>
-    <w:p>
-      <w:pPr>
-        <w:spacing w:after="0"/>
-      </w:pPr>
-      <w:r>
-        <w:t>For note – kutte reference til Practitioner? Kun ha med string (navn). Evt ha en included Practitioner? (må man vite hvem som noterte eller er det notatet som er viktigst?)</w:t>
-      </w:r>
-    </w:p>
-    <w:p>
-      <w:pPr>
-        <w:spacing w:after="0"/>
-      </w:pPr>
-    </w:p>
-    <w:p>
-      <w:pPr>
-        <w:spacing w:after="0"/>
-      </w:pPr>
-      <w:r>
-        <w:t>Skal method brukes?</w:t>
+        <w:t xml:space="preserve">Skal vi ha en </w:t>
+      </w:r>
+      <w:proofErr w:type="spellStart"/>
+      <w:r>
+        <w:t>contained</w:t>
+      </w:r>
+      <w:proofErr w:type="spellEnd"/>
+      <w:r>
+        <w:t xml:space="preserve"> </w:t>
+      </w:r>
+      <w:r>
+        <w:t>Device-ressurs da(finnes ikke en Device-tjeneste å referere til i alle fall)? (må profilere en Device også da)</w:t>
+      </w:r>
+    </w:p>
+    <w:p>
+      <w:pPr>
+        <w:spacing w:after="0"/>
+      </w:pPr>
+    </w:p>
+    <w:p>
+      <w:pPr>
+        <w:spacing w:after="0"/>
+      </w:pPr>
+      <w:r>
+        <w:t xml:space="preserve">For note – kutte </w:t>
+      </w:r>
+      <w:proofErr w:type="spellStart"/>
+      <w:r>
+        <w:t>reference</w:t>
+      </w:r>
+      <w:proofErr w:type="spellEnd"/>
+      <w:r>
+        <w:t xml:space="preserve"> til </w:t>
+      </w:r>
+      <w:proofErr w:type="spellStart"/>
+      <w:r>
+        <w:t>Practitioner</w:t>
+      </w:r>
+      <w:proofErr w:type="spellEnd"/>
+      <w:r>
+        <w:t xml:space="preserve">? Kun ha med </w:t>
+      </w:r>
+      <w:proofErr w:type="spellStart"/>
+      <w:r>
+        <w:t>string</w:t>
+      </w:r>
+      <w:proofErr w:type="spellEnd"/>
+      <w:r>
+        <w:t xml:space="preserve"> (navn). </w:t>
+      </w:r>
+      <w:proofErr w:type="spellStart"/>
+      <w:r>
+        <w:t>Evt</w:t>
+      </w:r>
+      <w:proofErr w:type="spellEnd"/>
+      <w:r>
+        <w:t xml:space="preserve"> ha en </w:t>
+      </w:r>
+      <w:proofErr w:type="spellStart"/>
+      <w:r>
+        <w:t>contained</w:t>
+      </w:r>
+      <w:proofErr w:type="spellEnd"/>
+      <w:r>
+        <w:t xml:space="preserve"> </w:t>
+      </w:r>
+      <w:proofErr w:type="spellStart"/>
+      <w:r>
+        <w:t>Practitioner</w:t>
+      </w:r>
+      <w:proofErr w:type="spellEnd"/>
+      <w:r>
+        <w:t>? (må man vite hvem som noterte eller er det notatet som er viktigst?)</w:t>
+      </w:r>
+    </w:p>
+    <w:p>
+      <w:pPr>
+        <w:spacing w:after="0"/>
+      </w:pPr>
+    </w:p>
+    <w:p>
+      <w:pPr>
+        <w:spacing w:after="0"/>
+      </w:pPr>
+      <w:r>
+        <w:t xml:space="preserve">Skal </w:t>
+      </w:r>
+      <w:proofErr w:type="spellStart"/>
+      <w:r>
+        <w:t>method</w:t>
+      </w:r>
+      <w:proofErr w:type="spellEnd"/>
+      <w:r>
+        <w:t xml:space="preserve"> brukes?</w:t>
       </w:r>
     </w:p>
     <w:p>
@@ -356,38 +807,104 @@
           <w:b/>
           <w:bCs/>
           <w:u w:val="single"/>
-          <w:lang w:val="en-US"/>
-        </w:rPr>
-      </w:pPr>
+        </w:rPr>
+      </w:pPr>
+      <w:proofErr w:type="spellStart"/>
       <w:r>
         <w:rPr>
           <w:b/>
           <w:bCs/>
           <w:u w:val="single"/>
-          <w:lang w:val="en-US"/>
         </w:rPr>
         <w:t>HNBodyTemp</w:t>
       </w:r>
-    </w:p>
-    <w:p>
-      <w:pPr>
-        <w:spacing w:after="0"/>
-      </w:pPr>
-      <w:r>
-        <w:t>Subject – bruker identifier- la til FNR, DNR og HNR (ikke en oid på denne foreløpig). Burde vært referenced – nasjonal profil vil neste garantert ha en reference til no-basis-patient.</w:t>
-      </w:r>
-    </w:p>
-    <w:p>
-      <w:pPr>
-        <w:spacing w:after="0"/>
-      </w:pPr>
-    </w:p>
-    <w:p>
-      <w:pPr>
-        <w:spacing w:after="0"/>
-      </w:pPr>
-      <w:r>
-        <w:t xml:space="preserve">Encounter – la til system.value = </w:t>
+      <w:proofErr w:type="spellEnd"/>
+    </w:p>
+    <w:p>
+      <w:pPr>
+        <w:spacing w:after="0"/>
+      </w:pPr>
+      <w:proofErr w:type="spellStart"/>
+      <w:r>
+        <w:t>Subject</w:t>
+      </w:r>
+      <w:proofErr w:type="spellEnd"/>
+      <w:r>
+        <w:t xml:space="preserve"> – bruker </w:t>
+      </w:r>
+      <w:proofErr w:type="spellStart"/>
+      <w:r>
+        <w:t>identifier</w:t>
+      </w:r>
+      <w:proofErr w:type="spellEnd"/>
+      <w:r>
+        <w:t xml:space="preserve">- la til FNR, DNR og HNR (ikke en </w:t>
+      </w:r>
+      <w:proofErr w:type="spellStart"/>
+      <w:r>
+        <w:t>oid</w:t>
+      </w:r>
+      <w:proofErr w:type="spellEnd"/>
+      <w:r>
+        <w:t xml:space="preserve"> på denne foreløpig). Burde vært </w:t>
+      </w:r>
+      <w:proofErr w:type="spellStart"/>
+      <w:r>
+        <w:t>referenced</w:t>
+      </w:r>
+      <w:proofErr w:type="spellEnd"/>
+      <w:r>
+        <w:t xml:space="preserve"> – nasjonal profil vil neste garantert ha en </w:t>
+      </w:r>
+      <w:proofErr w:type="spellStart"/>
+      <w:r>
+        <w:t>reference</w:t>
+      </w:r>
+      <w:proofErr w:type="spellEnd"/>
+      <w:r>
+        <w:t xml:space="preserve"> til </w:t>
+      </w:r>
+      <w:proofErr w:type="spellStart"/>
+      <w:r>
+        <w:t>no</w:t>
+      </w:r>
+      <w:proofErr w:type="spellEnd"/>
+      <w:r>
+        <w:t>-basis-</w:t>
+      </w:r>
+      <w:proofErr w:type="spellStart"/>
+      <w:r>
+        <w:t>patient</w:t>
+      </w:r>
+      <w:proofErr w:type="spellEnd"/>
+      <w:r>
+        <w:t>.</w:t>
+      </w:r>
+    </w:p>
+    <w:p>
+      <w:pPr>
+        <w:spacing w:after="0"/>
+      </w:pPr>
+    </w:p>
+    <w:p>
+      <w:pPr>
+        <w:spacing w:after="0"/>
+      </w:pPr>
+      <w:proofErr w:type="spellStart"/>
+      <w:r>
+        <w:t>Encounter</w:t>
+      </w:r>
+      <w:proofErr w:type="spellEnd"/>
+      <w:r>
+        <w:t xml:space="preserve"> – la til </w:t>
+      </w:r>
+      <w:proofErr w:type="spellStart"/>
+      <w:r>
+        <w:t>system.value</w:t>
+      </w:r>
+      <w:proofErr w:type="spellEnd"/>
+      <w:r>
+        <w:t xml:space="preserve"> = </w:t>
       </w:r>
       <w:hyperlink r:id="rId7" w:history="1">
         <w:r>
@@ -398,58 +915,236 @@
         </w:r>
       </w:hyperlink>
       <w:r>
-        <w:t xml:space="preserve"> (denne brukes i dips sin fhir encounter)</w:t>
-      </w:r>
-    </w:p>
-    <w:p>
-      <w:pPr>
-        <w:spacing w:after="0"/>
-      </w:pPr>
-    </w:p>
-    <w:p>
-      <w:pPr>
-        <w:spacing w:after="0"/>
-      </w:pPr>
-      <w:r>
-        <w:t>Performer – sliced. Author (identifier.system er ikke satt ennå/er ukjent) og Organization (identifier.system er oid for reshid)</w:t>
-      </w:r>
-    </w:p>
-    <w:p>
-      <w:pPr>
-        <w:spacing w:after="0"/>
-      </w:pPr>
-    </w:p>
-    <w:p>
-      <w:pPr>
-        <w:spacing w:after="0"/>
-      </w:pPr>
-      <w:r>
-        <w:t xml:space="preserve">Bodysite – bundet til </w:t>
-      </w:r>
+        <w:t xml:space="preserve"> (denne brukes i </w:t>
+      </w:r>
+      <w:proofErr w:type="spellStart"/>
+      <w:r>
+        <w:t>dips</w:t>
+      </w:r>
+      <w:proofErr w:type="spellEnd"/>
+      <w:r>
+        <w:t xml:space="preserve"> sin </w:t>
+      </w:r>
+      <w:proofErr w:type="spellStart"/>
+      <w:r>
+        <w:t>fhir</w:t>
+      </w:r>
+      <w:proofErr w:type="spellEnd"/>
+      <w:r>
+        <w:t xml:space="preserve"> </w:t>
+      </w:r>
+      <w:proofErr w:type="spellStart"/>
+      <w:r>
+        <w:t>encounter</w:t>
+      </w:r>
+      <w:proofErr w:type="spellEnd"/>
+      <w:r>
+        <w:t>)</w:t>
+      </w:r>
+    </w:p>
+    <w:p>
+      <w:pPr>
+        <w:spacing w:after="0"/>
+      </w:pPr>
+    </w:p>
+    <w:p>
+      <w:pPr>
+        <w:spacing w:after="0"/>
+      </w:pPr>
+      <w:r>
+        <w:t xml:space="preserve">Performer – </w:t>
+      </w:r>
+      <w:proofErr w:type="spellStart"/>
+      <w:r>
+        <w:t>sliced</w:t>
+      </w:r>
+      <w:proofErr w:type="spellEnd"/>
+      <w:r>
+        <w:t>. Author (</w:t>
+      </w:r>
+      <w:proofErr w:type="spellStart"/>
+      <w:r>
+        <w:t>identifier.system</w:t>
+      </w:r>
+      <w:proofErr w:type="spellEnd"/>
+      <w:r>
+        <w:t xml:space="preserve"> er ikke satt ennå/er ukjent) og Organization (</w:t>
+      </w:r>
+      <w:proofErr w:type="spellStart"/>
+      <w:r>
+        <w:t>identifier.system</w:t>
+      </w:r>
+      <w:proofErr w:type="spellEnd"/>
+      <w:r>
+        <w:t xml:space="preserve"> er </w:t>
+      </w:r>
+      <w:proofErr w:type="spellStart"/>
+      <w:r>
+        <w:t>oid</w:t>
+      </w:r>
+      <w:proofErr w:type="spellEnd"/>
+      <w:r>
+        <w:t xml:space="preserve"> for </w:t>
+      </w:r>
+      <w:proofErr w:type="spellStart"/>
+      <w:r>
+        <w:t>reshid</w:t>
+      </w:r>
+      <w:proofErr w:type="spellEnd"/>
+      <w:r>
+        <w:t>)</w:t>
+      </w:r>
+    </w:p>
+    <w:p>
+      <w:pPr>
+        <w:spacing w:after="0"/>
+      </w:pPr>
+    </w:p>
+    <w:p>
+      <w:pPr>
+        <w:spacing w:after="0"/>
+      </w:pPr>
+      <w:proofErr w:type="spellStart"/>
+      <w:r>
+        <w:t>Bodysite</w:t>
+      </w:r>
+      <w:proofErr w:type="spellEnd"/>
+      <w:r>
+        <w:t xml:space="preserve"> – bundet til </w:t>
+      </w:r>
+      <w:proofErr w:type="spellStart"/>
       <w:r>
         <w:t>HNBodyTempBodySiteValueSet</w:t>
       </w:r>
-      <w:r>
-        <w:t>. Blir det rett måte å gjøre det på? (ulike valuesets for ulike vitale parametere)</w:t>
-      </w:r>
-    </w:p>
-    <w:p>
-      <w:pPr>
-        <w:spacing w:after="0"/>
-      </w:pPr>
-    </w:p>
-    <w:p>
-      <w:pPr>
-        <w:spacing w:after="0"/>
-        <w:rPr>
-          <w:lang w:val="en-US"/>
-        </w:rPr>
-      </w:pPr>
-      <w:r>
-        <w:rPr>
-          <w:lang w:val="en-US"/>
-        </w:rPr>
-        <w:t>La til extension</w:t>
+      <w:proofErr w:type="spellEnd"/>
+      <w:r>
+        <w:t xml:space="preserve">. Blir det rett måte å gjøre det på? (ulike </w:t>
+      </w:r>
+      <w:proofErr w:type="spellStart"/>
+      <w:r>
+        <w:t>valuesets</w:t>
+      </w:r>
+      <w:proofErr w:type="spellEnd"/>
+      <w:r>
+        <w:t xml:space="preserve"> for ulike vitale parametere)</w:t>
+      </w:r>
+    </w:p>
+    <w:p>
+      <w:pPr>
+        <w:spacing w:after="0"/>
+      </w:pPr>
+    </w:p>
+    <w:p>
+      <w:pPr>
+        <w:spacing w:after="0"/>
+      </w:pPr>
+      <w:r>
+        <w:t xml:space="preserve">Skal Device brukes? </w:t>
+      </w:r>
+      <w:r>
+        <w:t xml:space="preserve">Skal vi ha en </w:t>
+      </w:r>
+      <w:proofErr w:type="spellStart"/>
+      <w:r>
+        <w:t>contained</w:t>
+      </w:r>
+      <w:proofErr w:type="spellEnd"/>
+      <w:r>
+        <w:t xml:space="preserve"> Device-ressurs da(finnes ikke en Device-tjeneste å referere til i alle fall)? (må profilere en Device også da)</w:t>
+      </w:r>
+    </w:p>
+    <w:p>
+      <w:pPr>
+        <w:spacing w:after="0"/>
+      </w:pPr>
+    </w:p>
+    <w:p>
+      <w:pPr>
+        <w:spacing w:after="0"/>
+      </w:pPr>
+      <w:r>
+        <w:t xml:space="preserve">For note – kutte </w:t>
+      </w:r>
+      <w:proofErr w:type="spellStart"/>
+      <w:r>
+        <w:t>reference</w:t>
+      </w:r>
+      <w:proofErr w:type="spellEnd"/>
+      <w:r>
+        <w:t xml:space="preserve"> til </w:t>
+      </w:r>
+      <w:proofErr w:type="spellStart"/>
+      <w:r>
+        <w:t>Practitioner</w:t>
+      </w:r>
+      <w:proofErr w:type="spellEnd"/>
+      <w:r>
+        <w:t xml:space="preserve">? Kun ha med </w:t>
+      </w:r>
+      <w:proofErr w:type="spellStart"/>
+      <w:r>
+        <w:t>string</w:t>
+      </w:r>
+      <w:proofErr w:type="spellEnd"/>
+      <w:r>
+        <w:t xml:space="preserve"> (navn). </w:t>
+      </w:r>
+      <w:proofErr w:type="spellStart"/>
+      <w:r>
+        <w:t>Evt</w:t>
+      </w:r>
+      <w:proofErr w:type="spellEnd"/>
+      <w:r>
+        <w:t xml:space="preserve"> ha en </w:t>
+      </w:r>
+      <w:proofErr w:type="spellStart"/>
+      <w:r>
+        <w:t>contained</w:t>
+      </w:r>
+      <w:proofErr w:type="spellEnd"/>
+      <w:r>
+        <w:t xml:space="preserve"> </w:t>
+      </w:r>
+      <w:proofErr w:type="spellStart"/>
+      <w:r>
+        <w:t>Practitioner</w:t>
+      </w:r>
+      <w:proofErr w:type="spellEnd"/>
+      <w:r>
+        <w:t>? (må man vite hvem som noterte eller er det notatet som er viktigst?)</w:t>
+      </w:r>
+    </w:p>
+    <w:p>
+      <w:pPr>
+        <w:spacing w:after="0"/>
+      </w:pPr>
+    </w:p>
+    <w:p>
+      <w:pPr>
+        <w:spacing w:after="0"/>
+        <w:rPr>
+          <w:lang w:val="en-US"/>
+        </w:rPr>
+      </w:pPr>
+      <w:r>
+        <w:rPr>
+          <w:lang w:val="en-US"/>
+        </w:rPr>
+        <w:t xml:space="preserve">La </w:t>
+      </w:r>
+      <w:proofErr w:type="spellStart"/>
+      <w:r>
+        <w:rPr>
+          <w:lang w:val="en-US"/>
+        </w:rPr>
+        <w:t>til</w:t>
+      </w:r>
+      <w:proofErr w:type="spellEnd"/>
+      <w:r>
+        <w:rPr>
+          <w:lang w:val="en-US"/>
+        </w:rPr>
+        <w:t xml:space="preserve"> extension</w:t>
       </w:r>
       <w:r>
         <w:rPr>
@@ -470,11 +1165,61 @@
           <w:lang w:val="en-US"/>
         </w:rPr>
       </w:pPr>
-      <w:r>
-        <w:rPr>
-          <w:lang w:val="en-US"/>
-        </w:rPr>
-        <w:t>HNBodyExposureExtension. Bundet til HNBodyExposureExtensionValueSet.</w:t>
+      <w:proofErr w:type="spellStart"/>
+      <w:r>
+        <w:rPr>
+          <w:lang w:val="en-US"/>
+        </w:rPr>
+        <w:t>HNBodyExposureExtension</w:t>
+      </w:r>
+      <w:proofErr w:type="spellEnd"/>
+      <w:r>
+        <w:rPr>
+          <w:lang w:val="en-US"/>
+        </w:rPr>
+        <w:t xml:space="preserve">. </w:t>
+      </w:r>
+      <w:proofErr w:type="spellStart"/>
+      <w:r>
+        <w:rPr>
+          <w:lang w:val="en-US"/>
+        </w:rPr>
+        <w:t>Bundet</w:t>
+      </w:r>
+      <w:proofErr w:type="spellEnd"/>
+      <w:r>
+        <w:rPr>
+          <w:lang w:val="en-US"/>
+        </w:rPr>
+        <w:t xml:space="preserve"> </w:t>
+      </w:r>
+      <w:proofErr w:type="spellStart"/>
+      <w:r>
+        <w:rPr>
+          <w:lang w:val="en-US"/>
+        </w:rPr>
+        <w:t>til</w:t>
+      </w:r>
+      <w:proofErr w:type="spellEnd"/>
+      <w:r>
+        <w:rPr>
+          <w:lang w:val="en-US"/>
+        </w:rPr>
+        <w:t xml:space="preserve"> </w:t>
+      </w:r>
+      <w:proofErr w:type="spellStart"/>
+      <w:r>
+        <w:rPr>
+          <w:lang w:val="en-US"/>
+        </w:rPr>
+        <w:t>HNBodyExposureExtensionValueSet</w:t>
+      </w:r>
+      <w:proofErr w:type="spellEnd"/>
+      <w:r>
+        <w:rPr>
+          <w:lang w:val="en-US"/>
+        </w:rPr>
+        <w:t>.</w:t>
       </w:r>
     </w:p>
     <w:p>
@@ -489,18 +1234,28 @@
           <w:lang w:val="en-US"/>
         </w:rPr>
       </w:pPr>
+      <w:proofErr w:type="spellStart"/>
       <w:r>
         <w:rPr>
           <w:lang w:val="en-US"/>
         </w:rPr>
         <w:t>HNDaysSinceMenstruationStartExtension</w:t>
       </w:r>
-      <w:r>
-        <w:rPr>
-          <w:lang w:val="en-US"/>
-        </w:rPr>
-        <w:t xml:space="preserve"> – positiveInt</w:t>
-      </w:r>
+      <w:proofErr w:type="spellEnd"/>
+      <w:r>
+        <w:rPr>
+          <w:lang w:val="en-US"/>
+        </w:rPr>
+        <w:t xml:space="preserve"> – </w:t>
+      </w:r>
+      <w:proofErr w:type="spellStart"/>
+      <w:r>
+        <w:rPr>
+          <w:lang w:val="en-US"/>
+        </w:rPr>
+        <w:t>positiveInt</w:t>
+      </w:r>
+      <w:proofErr w:type="spellEnd"/>
     </w:p>
     <w:p>
       <w:pPr>
@@ -511,11 +1266,21 @@
         </w:numPr>
         <w:spacing w:after="0"/>
       </w:pPr>
+      <w:proofErr w:type="spellStart"/>
       <w:r>
         <w:t>HNActiveHeatingExtension</w:t>
       </w:r>
-      <w:r>
-        <w:t xml:space="preserve"> – Annotation (skal det være et</w:t>
+      <w:proofErr w:type="spellEnd"/>
+      <w:r>
+        <w:t xml:space="preserve"> – </w:t>
+      </w:r>
+      <w:proofErr w:type="spellStart"/>
+      <w:r>
+        <w:t>Annotation</w:t>
+      </w:r>
+      <w:proofErr w:type="spellEnd"/>
+      <w:r>
+        <w:t xml:space="preserve"> (skal det være et</w:t>
       </w:r>
       <w:r>
         <w:t xml:space="preserve"> tekstfelt eller bindes mot et verdisett?)</w:t>
@@ -526,7 +1291,15 @@
         <w:spacing w:after="0"/>
       </w:pPr>
       <w:r>
-        <w:t>Ikke laget extension for ennå:</w:t>
+        <w:t xml:space="preserve">Ikke laget </w:t>
+      </w:r>
+      <w:proofErr w:type="spellStart"/>
+      <w:r>
+        <w:t>extension</w:t>
+      </w:r>
+      <w:proofErr w:type="spellEnd"/>
+      <w:r>
+        <w:t xml:space="preserve"> for ennå:</w:t>
       </w:r>
     </w:p>
     <w:p>
@@ -538,11 +1311,30 @@
         </w:numPr>
         <w:spacing w:after="0"/>
       </w:pPr>
-      <w:r>
-        <w:t>Heatingdevice – igjen, device – noe som er realistisk å få med h</w:t>
-      </w:r>
-      <w:r>
-        <w:t>er?</w:t>
+      <w:proofErr w:type="spellStart"/>
+      <w:r>
+        <w:t>Heatingdevice</w:t>
+      </w:r>
+      <w:proofErr w:type="spellEnd"/>
+      <w:r>
+        <w:t xml:space="preserve"> – igjen, </w:t>
+      </w:r>
+      <w:proofErr w:type="spellStart"/>
+      <w:r>
+        <w:t>device</w:t>
+      </w:r>
+      <w:proofErr w:type="spellEnd"/>
+      <w:r>
+        <w:t xml:space="preserve"> – noe som er realistisk å få med h</w:t>
+      </w:r>
+      <w:r>
+        <w:t>er</w:t>
+      </w:r>
+      <w:r>
+        <w:t>/viktig nok til å profilere inn</w:t>
+      </w:r>
+      <w:r>
+        <w:t>?</w:t>
       </w:r>
       <w:r>
         <w:t xml:space="preserve"> </w:t>
@@ -557,11 +1349,32 @@
         </w:numPr>
         <w:spacing w:after="0"/>
       </w:pPr>
-      <w:r>
-        <w:t>environmental_conditions – skal dette bindes mot</w:t>
-      </w:r>
-      <w:r>
-        <w:t xml:space="preserve"> et verdisett? Står som reference(Environment) i spec, men dette finnes ikke.</w:t>
+      <w:proofErr w:type="spellStart"/>
+      <w:r>
+        <w:t>environmental_conditions</w:t>
+      </w:r>
+      <w:proofErr w:type="spellEnd"/>
+      <w:r>
+        <w:t xml:space="preserve"> – skal dette bindes mot</w:t>
+      </w:r>
+      <w:r>
+        <w:t xml:space="preserve"> et verdisett? Står som </w:t>
+      </w:r>
+      <w:proofErr w:type="spellStart"/>
+      <w:r>
+        <w:t>reference</w:t>
+      </w:r>
+      <w:proofErr w:type="spellEnd"/>
+      <w:r>
+        <w:t xml:space="preserve">(Environment) i </w:t>
+      </w:r>
+      <w:proofErr w:type="spellStart"/>
+      <w:r>
+        <w:t>spec</w:t>
+      </w:r>
+      <w:proofErr w:type="spellEnd"/>
+      <w:r>
+        <w:t>, men dette finnes ikke.</w:t>
       </w:r>
     </w:p>
     <w:p>
@@ -573,14 +1386,389 @@
         </w:numPr>
         <w:spacing w:after="0"/>
       </w:pPr>
-      <w:r>
-        <w:t>Levelofexertion – står som Reference(Exertion), dette fin</w:t>
+      <w:proofErr w:type="spellStart"/>
+      <w:r>
+        <w:t>Levelofexertion</w:t>
+      </w:r>
+      <w:proofErr w:type="spellEnd"/>
+      <w:r>
+        <w:t xml:space="preserve"> – står som Reference(</w:t>
+      </w:r>
+      <w:proofErr w:type="spellStart"/>
+      <w:r>
+        <w:t>Exertion</w:t>
+      </w:r>
+      <w:proofErr w:type="spellEnd"/>
+      <w:r>
+        <w:t>), dette fin</w:t>
       </w:r>
       <w:r>
         <w:t>nes ikke. Høres ut som man kan binde mot et verdisett?</w:t>
+      </w:r>
+    </w:p>
+    <w:p>
+      <w:pPr>
+        <w:spacing w:after="0"/>
+      </w:pPr>
+    </w:p>
+    <w:p>
+      <w:pPr>
+        <w:spacing w:after="0"/>
+      </w:pPr>
+      <w:r>
+        <w:t xml:space="preserve">Skal Device brukes? </w:t>
+      </w:r>
+      <w:r>
+        <w:t>Skal vi ha en i</w:t>
+      </w:r>
+      <w:r>
+        <w:t>nkludert Device-ressurs da(finnes ikke en Device-tjeneste å referere til i alle fall)? (må profilere en Device også da)</w:t>
+      </w:r>
+    </w:p>
+    <w:p>
+      <w:pPr>
+        <w:spacing w:after="0"/>
+      </w:pPr>
+    </w:p>
+    <w:p>
+      <w:pPr>
+        <w:spacing w:after="0"/>
+      </w:pPr>
+      <w:r>
+        <w:t xml:space="preserve">For note – kutte </w:t>
+      </w:r>
+      <w:proofErr w:type="spellStart"/>
+      <w:r>
+        <w:t>reference</w:t>
+      </w:r>
+      <w:proofErr w:type="spellEnd"/>
+      <w:r>
+        <w:t xml:space="preserve"> til </w:t>
+      </w:r>
+      <w:proofErr w:type="spellStart"/>
+      <w:r>
+        <w:t>Practitioner</w:t>
+      </w:r>
+      <w:proofErr w:type="spellEnd"/>
+      <w:r>
+        <w:t xml:space="preserve">? Kun ha med </w:t>
+      </w:r>
+      <w:proofErr w:type="spellStart"/>
+      <w:r>
+        <w:t>string</w:t>
+      </w:r>
+      <w:proofErr w:type="spellEnd"/>
+      <w:r>
+        <w:t xml:space="preserve"> (navn). </w:t>
+      </w:r>
+      <w:proofErr w:type="spellStart"/>
+      <w:r>
+        <w:t>Evt</w:t>
+      </w:r>
+      <w:proofErr w:type="spellEnd"/>
+      <w:r>
+        <w:t xml:space="preserve"> ha en </w:t>
+      </w:r>
+      <w:proofErr w:type="spellStart"/>
+      <w:r>
+        <w:t>included</w:t>
+      </w:r>
+      <w:proofErr w:type="spellEnd"/>
+      <w:r>
+        <w:t xml:space="preserve"> </w:t>
+      </w:r>
+      <w:proofErr w:type="spellStart"/>
+      <w:r>
+        <w:t>Practitioner</w:t>
+      </w:r>
+      <w:proofErr w:type="spellEnd"/>
+      <w:r>
+        <w:t>? (må man vite hvem som noterte eller er det notatet som er viktigst?)</w:t>
+      </w:r>
+    </w:p>
+    <w:p>
+      <w:pPr>
+        <w:spacing w:after="0"/>
+      </w:pPr>
+    </w:p>
+    <w:p>
+      <w:pPr>
+        <w:spacing w:after="0"/>
+      </w:pPr>
+      <w:r>
+        <w:t xml:space="preserve">Skal </w:t>
+      </w:r>
+      <w:proofErr w:type="spellStart"/>
+      <w:r>
+        <w:t>method</w:t>
+      </w:r>
+      <w:proofErr w:type="spellEnd"/>
+      <w:r>
+        <w:t xml:space="preserve"> brukes?</w:t>
+      </w:r>
+    </w:p>
+    <w:p>
+      <w:pPr>
+        <w:spacing w:after="0"/>
+      </w:pPr>
+    </w:p>
+    <w:p>
+      <w:pPr>
+        <w:spacing w:after="0"/>
+      </w:pPr>
+      <w:proofErr w:type="spellStart"/>
+      <w:r>
+        <w:rPr>
+          <w:b/>
+          <w:bCs/>
+          <w:u w:val="single"/>
+        </w:rPr>
+        <w:t>HNBloodPressure</w:t>
+      </w:r>
+      <w:proofErr w:type="spellEnd"/>
+      <w:r>
+        <w:rPr>
+          <w:b/>
+          <w:bCs/>
+          <w:u w:val="single"/>
+        </w:rPr>
+        <w:t xml:space="preserve"> </w:t>
+      </w:r>
+    </w:p>
+    <w:p>
+      <w:pPr>
+        <w:spacing w:after="0"/>
+      </w:pPr>
+      <w:proofErr w:type="spellStart"/>
+      <w:r>
+        <w:t>Subject</w:t>
+      </w:r>
+      <w:proofErr w:type="spellEnd"/>
+      <w:r>
+        <w:t xml:space="preserve"> – bruker </w:t>
+      </w:r>
+      <w:proofErr w:type="spellStart"/>
+      <w:r>
+        <w:t>identifier</w:t>
+      </w:r>
+      <w:proofErr w:type="spellEnd"/>
+      <w:r>
+        <w:t xml:space="preserve">- la til FNR, DNR og HNR (ikke en </w:t>
+      </w:r>
+      <w:proofErr w:type="spellStart"/>
+      <w:r>
+        <w:t>oid</w:t>
+      </w:r>
+      <w:proofErr w:type="spellEnd"/>
+      <w:r>
+        <w:t xml:space="preserve"> på denne foreløpig). Burde vært </w:t>
+      </w:r>
+      <w:proofErr w:type="spellStart"/>
+      <w:r>
+        <w:t>referenced</w:t>
+      </w:r>
+      <w:proofErr w:type="spellEnd"/>
+      <w:r>
+        <w:t xml:space="preserve"> – nasjonal profil vil neste garantert ha en </w:t>
+      </w:r>
+      <w:proofErr w:type="spellStart"/>
+      <w:r>
+        <w:t>reference</w:t>
+      </w:r>
+      <w:proofErr w:type="spellEnd"/>
+      <w:r>
+        <w:t xml:space="preserve"> til </w:t>
+      </w:r>
+      <w:proofErr w:type="spellStart"/>
+      <w:r>
+        <w:t>no</w:t>
+      </w:r>
+      <w:proofErr w:type="spellEnd"/>
+      <w:r>
+        <w:t>-basis-</w:t>
+      </w:r>
+      <w:proofErr w:type="spellStart"/>
+      <w:r>
+        <w:t>patient</w:t>
+      </w:r>
+      <w:proofErr w:type="spellEnd"/>
+      <w:r>
+        <w:t>.</w:t>
+      </w:r>
+    </w:p>
+    <w:p>
+      <w:pPr>
+        <w:spacing w:after="0"/>
+      </w:pPr>
+    </w:p>
+    <w:p>
+      <w:pPr>
+        <w:spacing w:after="0"/>
+      </w:pPr>
+      <w:proofErr w:type="spellStart"/>
+      <w:r>
+        <w:t>Encounter</w:t>
+      </w:r>
+      <w:proofErr w:type="spellEnd"/>
+      <w:r>
+        <w:t xml:space="preserve"> – la til </w:t>
+      </w:r>
+      <w:proofErr w:type="spellStart"/>
+      <w:r>
+        <w:t>system.value</w:t>
+      </w:r>
+      <w:proofErr w:type="spellEnd"/>
+      <w:r>
+        <w:t xml:space="preserve"> = </w:t>
+      </w:r>
+      <w:hyperlink r:id="rId8" w:history="1">
+        <w:r>
+          <w:rPr>
+            <w:rStyle w:val="Hyperkobling"/>
+          </w:rPr>
+          <w:t>http://dips.no/fhir/namingsystem/dips/omsorgsperiodeid</w:t>
+        </w:r>
+      </w:hyperlink>
+      <w:r>
+        <w:t xml:space="preserve"> (denne brukes i </w:t>
+      </w:r>
+      <w:proofErr w:type="spellStart"/>
+      <w:r>
+        <w:t>dips</w:t>
+      </w:r>
+      <w:proofErr w:type="spellEnd"/>
+      <w:r>
+        <w:t xml:space="preserve"> sin </w:t>
+      </w:r>
+      <w:proofErr w:type="spellStart"/>
+      <w:r>
+        <w:t>fhir</w:t>
+      </w:r>
+      <w:proofErr w:type="spellEnd"/>
+      <w:r>
+        <w:t xml:space="preserve"> </w:t>
+      </w:r>
+      <w:proofErr w:type="spellStart"/>
+      <w:r>
+        <w:t>encounter</w:t>
+      </w:r>
+      <w:proofErr w:type="spellEnd"/>
+      <w:r>
+        <w:t>)</w:t>
+      </w:r>
+    </w:p>
+    <w:p>
+      <w:pPr>
+        <w:spacing w:after="0"/>
+      </w:pPr>
+    </w:p>
+    <w:p>
+      <w:pPr>
+        <w:spacing w:after="0"/>
+      </w:pPr>
+      <w:r>
+        <w:t xml:space="preserve">Performer – </w:t>
+      </w:r>
+      <w:proofErr w:type="spellStart"/>
+      <w:r>
+        <w:t>sliced</w:t>
+      </w:r>
+      <w:proofErr w:type="spellEnd"/>
+      <w:r>
+        <w:t>. Author (</w:t>
+      </w:r>
+      <w:proofErr w:type="spellStart"/>
+      <w:r>
+        <w:t>identifier.system</w:t>
+      </w:r>
+      <w:proofErr w:type="spellEnd"/>
+      <w:r>
+        <w:t xml:space="preserve"> er ikke satt ennå/er ukjent) og Organization (</w:t>
+      </w:r>
+      <w:proofErr w:type="spellStart"/>
+      <w:r>
+        <w:t>identifier.system</w:t>
+      </w:r>
+      <w:proofErr w:type="spellEnd"/>
+      <w:r>
+        <w:t xml:space="preserve"> er </w:t>
+      </w:r>
+      <w:proofErr w:type="spellStart"/>
+      <w:r>
+        <w:t>oid</w:t>
+      </w:r>
+      <w:proofErr w:type="spellEnd"/>
+      <w:r>
+        <w:t xml:space="preserve"> for </w:t>
+      </w:r>
+      <w:proofErr w:type="spellStart"/>
+      <w:r>
+        <w:t>reshid</w:t>
+      </w:r>
+      <w:proofErr w:type="spellEnd"/>
+      <w:r>
+        <w:t>)</w:t>
+      </w:r>
+    </w:p>
+    <w:p>
+      <w:pPr>
+        <w:spacing w:after="0"/>
+      </w:pPr>
+    </w:p>
+    <w:p>
+      <w:pPr>
+        <w:spacing w:after="0"/>
+      </w:pPr>
+      <w:r>
+        <w:t xml:space="preserve">La til </w:t>
+      </w:r>
+      <w:proofErr w:type="spellStart"/>
+      <w:r>
+        <w:t>extension</w:t>
+      </w:r>
+      <w:proofErr w:type="spellEnd"/>
+      <w:r>
+        <w:t xml:space="preserve"> – </w:t>
+      </w:r>
+      <w:proofErr w:type="spellStart"/>
+      <w:r>
+        <w:t>HNBody</w:t>
+      </w:r>
+      <w:r>
+        <w:t>Site</w:t>
+      </w:r>
+      <w:r>
+        <w:t>For</w:t>
+      </w:r>
+      <w:r>
+        <w:t>BloodPressure</w:t>
+      </w:r>
+      <w:proofErr w:type="spellEnd"/>
+      <w:r>
+        <w:t xml:space="preserve">. Bundet til </w:t>
+      </w:r>
+      <w:proofErr w:type="spellStart"/>
+      <w:r>
+        <w:t>HNBody</w:t>
+      </w:r>
+      <w:r>
+        <w:t>Site</w:t>
       </w:r>
       <w:bookmarkStart w:id="0" w:name="_GoBack"/>
       <w:bookmarkEnd w:id="0"/>
+      <w:r>
+        <w:t>For</w:t>
+      </w:r>
+      <w:r>
+        <w:t>BloodPressure</w:t>
+      </w:r>
+      <w:r>
+        <w:t>ValueSet</w:t>
+      </w:r>
+      <w:proofErr w:type="spellEnd"/>
+      <w:r>
+        <w:t>.</w:t>
+      </w:r>
     </w:p>
     <w:p>
       <w:pPr>
@@ -595,37 +1783,82 @@
         <w:t xml:space="preserve">Skal Device brukes? </w:t>
       </w:r>
       <w:r>
-        <w:t>Skal vi ha en i</w:t>
-      </w:r>
-      <w:r>
-        <w:t>nkludert Device-ressurs da(finnes ikke en Device-tjeneste å referere til i alle fall)? (må profilere en Device også da)</w:t>
-      </w:r>
-    </w:p>
-    <w:p>
-      <w:pPr>
-        <w:spacing w:after="0"/>
-      </w:pPr>
-    </w:p>
-    <w:p>
-      <w:pPr>
-        <w:spacing w:after="0"/>
-      </w:pPr>
-      <w:r>
-        <w:t>For note – kutte reference til Practitioner? Kun ha med string (navn). Evt ha en included Practitioner? (må man vite hvem som noterte eller er det notatet som er viktigst?)</w:t>
-      </w:r>
-    </w:p>
-    <w:p>
-      <w:pPr>
-        <w:spacing w:after="0"/>
-      </w:pPr>
-    </w:p>
-    <w:p>
-      <w:pPr>
-        <w:spacing w:after="0"/>
-      </w:pPr>
-      <w:r>
-        <w:t xml:space="preserve">Skal method brukes? </w:t>
-      </w:r>
+        <w:t xml:space="preserve">Skal vi ha en </w:t>
+      </w:r>
+      <w:proofErr w:type="spellStart"/>
+      <w:r>
+        <w:t>contained</w:t>
+      </w:r>
+      <w:proofErr w:type="spellEnd"/>
+      <w:r>
+        <w:t xml:space="preserve"> Device-ressurs da(finnes ikke en Device-tjeneste å referere til i alle fall)? (må profilere en Device også da)</w:t>
+      </w:r>
+    </w:p>
+    <w:p>
+      <w:pPr>
+        <w:spacing w:after="0"/>
+      </w:pPr>
+    </w:p>
+    <w:p>
+      <w:pPr>
+        <w:spacing w:after="0"/>
+      </w:pPr>
+      <w:r>
+        <w:t xml:space="preserve">For note – kutte </w:t>
+      </w:r>
+      <w:proofErr w:type="spellStart"/>
+      <w:r>
+        <w:t>reference</w:t>
+      </w:r>
+      <w:proofErr w:type="spellEnd"/>
+      <w:r>
+        <w:t xml:space="preserve"> til </w:t>
+      </w:r>
+      <w:proofErr w:type="spellStart"/>
+      <w:r>
+        <w:t>Practitioner</w:t>
+      </w:r>
+      <w:proofErr w:type="spellEnd"/>
+      <w:r>
+        <w:t xml:space="preserve">? Kun ha med </w:t>
+      </w:r>
+      <w:proofErr w:type="spellStart"/>
+      <w:r>
+        <w:t>string</w:t>
+      </w:r>
+      <w:proofErr w:type="spellEnd"/>
+      <w:r>
+        <w:t xml:space="preserve"> (navn). </w:t>
+      </w:r>
+      <w:proofErr w:type="spellStart"/>
+      <w:r>
+        <w:t>Evt</w:t>
+      </w:r>
+      <w:proofErr w:type="spellEnd"/>
+      <w:r>
+        <w:t xml:space="preserve"> ha en </w:t>
+      </w:r>
+      <w:proofErr w:type="spellStart"/>
+      <w:r>
+        <w:t>contained</w:t>
+      </w:r>
+      <w:proofErr w:type="spellEnd"/>
+      <w:r>
+        <w:t xml:space="preserve"> </w:t>
+      </w:r>
+      <w:proofErr w:type="spellStart"/>
+      <w:r>
+        <w:t>Practitioner</w:t>
+      </w:r>
+      <w:proofErr w:type="spellEnd"/>
+      <w:r>
+        <w:t>? (må man vite hvem som noterte eller er det notatet som er viktigst?)</w:t>
+      </w:r>
+    </w:p>
+    <w:p>
+      <w:pPr>
+        <w:spacing w:after="0"/>
+      </w:pPr>
     </w:p>
     <w:sectPr>
       <w:pgSz w:w="11906" w:h="16838"/>
@@ -922,8 +2155,11 @@
     <w:lsdException w:name="Table 3D effects 3" w:semiHidden="1" w:unhideWhenUsed="1"/>
     <w:lsdException w:name="Table Contemporary" w:semiHidden="1" w:unhideWhenUsed="1"/>
     <w:lsdException w:name="Table Elegant" w:semiHidden="1" w:unhideWhenUsed="1"/>
+    <w:lsdException w:name="Table Professional" w:semiHidden="1" w:unhideWhenUsed="1"/>
     <w:lsdException w:name="Table Subtle 1" w:semiHidden="1" w:unhideWhenUsed="1"/>
     <w:lsdException w:name="Table Subtle 2" w:semiHidden="1" w:unhideWhenUsed="1"/>
+    <w:lsdException w:name="Table Web 1" w:semiHidden="1" w:unhideWhenUsed="1"/>
+    <w:lsdException w:name="Table Web 2" w:semiHidden="1" w:unhideWhenUsed="1"/>
     <w:lsdException w:name="Table Web 3" w:semiHidden="1" w:unhideWhenUsed="1"/>
     <w:lsdException w:name="Balloon Text" w:semiHidden="1" w:unhideWhenUsed="1"/>
     <w:lsdException w:name="Table Grid" w:uiPriority="39"/>

</xml_diff>